<commit_message>
edit XPath second link google
</commit_message>
<xml_diff>
--- a/TA-Basic/task.docx
+++ b/TA-Basic/task.docx
@@ -354,8 +354,6 @@
           <w:sz w:val="32"/>
         </w:rPr>
       </w:pPr>
-      <w:bookmarkStart w:id="0" w:name="_GoBack"/>
-      <w:bookmarkEnd w:id="0"/>
     </w:p>
     <w:p>
       <w:pPr>
@@ -734,7 +732,6 @@
         <w:spacing w:line="240" w:lineRule="auto"/>
         <w:rPr>
           <w:rFonts w:ascii="Courier New" w:hAnsi="Courier New" w:cs="Courier New"/>
-          <w:lang w:val="ru-RU"/>
         </w:rPr>
       </w:pPr>
       <w:r>
@@ -746,7 +743,6 @@
       <w:r>
         <w:rPr>
           <w:rFonts w:ascii="Courier New" w:hAnsi="Courier New" w:cs="Courier New"/>
-          <w:lang w:val="ru-RU"/>
         </w:rPr>
         <w:t>&lt;/</w:t>
       </w:r>
@@ -759,7 +755,6 @@
       <w:r>
         <w:rPr>
           <w:rFonts w:ascii="Courier New" w:hAnsi="Courier New" w:cs="Courier New"/>
-          <w:lang w:val="ru-RU"/>
         </w:rPr>
         <w:t>&gt;</w:t>
       </w:r>
@@ -769,13 +764,11 @@
         <w:spacing w:line="240" w:lineRule="auto"/>
         <w:rPr>
           <w:rFonts w:ascii="Courier New" w:hAnsi="Courier New" w:cs="Courier New"/>
-          <w:lang w:val="ru-RU"/>
-        </w:rPr>
-      </w:pPr>
-      <w:r>
-        <w:rPr>
-          <w:rFonts w:ascii="Courier New" w:hAnsi="Courier New" w:cs="Courier New"/>
-          <w:lang w:val="ru-RU"/>
+        </w:rPr>
+      </w:pPr>
+      <w:r>
+        <w:rPr>
+          <w:rFonts w:ascii="Courier New" w:hAnsi="Courier New" w:cs="Courier New"/>
         </w:rPr>
         <w:t>&lt;/</w:t>
       </w:r>
@@ -788,18 +781,11 @@
       <w:r>
         <w:rPr>
           <w:rFonts w:ascii="Courier New" w:hAnsi="Courier New" w:cs="Courier New"/>
-          <w:lang w:val="ru-RU"/>
         </w:rPr>
         <w:t>&gt;</w:t>
       </w:r>
     </w:p>
-    <w:p>
-      <w:pPr>
-        <w:rPr>
-          <w:lang w:val="ru-RU"/>
-        </w:rPr>
-      </w:pPr>
-    </w:p>
+    <w:p/>
     <w:p>
       <w:pPr>
         <w:rPr>
@@ -2052,120 +2038,10 @@
                 <w:color w:val="000000"/>
                 <w:lang w:val="ru-RU"/>
               </w:rPr>
-              <w:t>.//*[@</w:t>
-            </w:r>
-            <w:r>
-              <w:rPr>
-                <w:rFonts w:ascii="Calibri" w:eastAsia="Times New Roman" w:hAnsi="Calibri" w:cs="Times New Roman"/>
-                <w:color w:val="000000"/>
-              </w:rPr>
-              <w:t>id</w:t>
-            </w:r>
-            <w:r>
-              <w:rPr>
-                <w:rFonts w:ascii="Calibri" w:eastAsia="Times New Roman" w:hAnsi="Calibri" w:cs="Times New Roman"/>
-                <w:color w:val="000000"/>
-                <w:lang w:val="ru-RU"/>
-              </w:rPr>
-              <w:t>='</w:t>
-            </w:r>
-            <w:r>
-              <w:rPr>
-                <w:rFonts w:ascii="Calibri" w:eastAsia="Times New Roman" w:hAnsi="Calibri" w:cs="Times New Roman"/>
-                <w:color w:val="000000"/>
-              </w:rPr>
-              <w:t>rso</w:t>
-            </w:r>
-            <w:r>
-              <w:rPr>
-                <w:rFonts w:ascii="Calibri" w:eastAsia="Times New Roman" w:hAnsi="Calibri" w:cs="Times New Roman"/>
-                <w:color w:val="000000"/>
-                <w:lang w:val="ru-RU"/>
-              </w:rPr>
-              <w:t>']/</w:t>
-            </w:r>
-            <w:r>
-              <w:rPr>
-                <w:rFonts w:ascii="Calibri" w:eastAsia="Times New Roman" w:hAnsi="Calibri" w:cs="Times New Roman"/>
-                <w:color w:val="000000"/>
-              </w:rPr>
-              <w:t>div</w:t>
-            </w:r>
-            <w:r>
-              <w:rPr>
-                <w:rFonts w:ascii="Calibri" w:eastAsia="Times New Roman" w:hAnsi="Calibri" w:cs="Times New Roman"/>
-                <w:color w:val="000000"/>
-                <w:lang w:val="ru-RU"/>
-              </w:rPr>
-              <w:t>[1]/</w:t>
-            </w:r>
-            <w:r>
-              <w:rPr>
-                <w:rFonts w:ascii="Calibri" w:eastAsia="Times New Roman" w:hAnsi="Calibri" w:cs="Times New Roman"/>
-                <w:color w:val="000000"/>
-              </w:rPr>
-              <w:t>div</w:t>
-            </w:r>
-            <w:r>
-              <w:rPr>
-                <w:rFonts w:ascii="Calibri" w:eastAsia="Times New Roman" w:hAnsi="Calibri" w:cs="Times New Roman"/>
-                <w:color w:val="000000"/>
-                <w:lang w:val="ru-RU"/>
-              </w:rPr>
-              <w:t>/</w:t>
-            </w:r>
-            <w:r>
-              <w:rPr>
-                <w:rFonts w:ascii="Calibri" w:eastAsia="Times New Roman" w:hAnsi="Calibri" w:cs="Times New Roman"/>
-                <w:color w:val="000000"/>
-              </w:rPr>
-              <w:t>div</w:t>
-            </w:r>
-            <w:r>
-              <w:rPr>
-                <w:rFonts w:ascii="Calibri" w:eastAsia="Times New Roman" w:hAnsi="Calibri" w:cs="Times New Roman"/>
-                <w:color w:val="000000"/>
-                <w:lang w:val="ru-RU"/>
-              </w:rPr>
-              <w:t>[2]//</w:t>
-            </w:r>
-            <w:r>
-              <w:rPr>
-                <w:rFonts w:ascii="Calibri" w:eastAsia="Times New Roman" w:hAnsi="Calibri" w:cs="Times New Roman"/>
-                <w:color w:val="000000"/>
-              </w:rPr>
-              <w:t>h</w:t>
-            </w:r>
-            <w:r>
-              <w:rPr>
-                <w:rFonts w:ascii="Calibri" w:eastAsia="Times New Roman" w:hAnsi="Calibri" w:cs="Times New Roman"/>
-                <w:color w:val="000000"/>
-                <w:lang w:val="ru-RU"/>
-              </w:rPr>
-              <w:t>3/</w:t>
-            </w:r>
-            <w:r>
-              <w:rPr>
-                <w:rFonts w:ascii="Calibri" w:eastAsia="Times New Roman" w:hAnsi="Calibri" w:cs="Times New Roman"/>
-                <w:color w:val="000000"/>
-              </w:rPr>
-              <w:t>a</w:t>
-            </w:r>
-            <w:r>
-              <w:rPr>
-                <w:rFonts w:ascii="Calibri" w:eastAsia="Times New Roman" w:hAnsi="Calibri" w:cs="Times New Roman"/>
-                <w:color w:val="000000"/>
-                <w:lang w:val="ru-RU"/>
-              </w:rPr>
-              <w:t>/@</w:t>
-            </w:r>
-            <w:r>
-              <w:rPr>
-                <w:rFonts w:ascii="Calibri" w:eastAsia="Times New Roman" w:hAnsi="Calibri" w:cs="Times New Roman"/>
-                <w:color w:val="000000"/>
-              </w:rPr>
-              <w:t>href</w:t>
-            </w:r>
+              <w:t>(.//h3)[2]//@href</w:t>
+            </w:r>
+            <w:bookmarkStart w:id="0" w:name="_GoBack"/>
+            <w:bookmarkEnd w:id="0"/>
           </w:p>
         </w:tc>
       </w:tr>

</xml_diff>